<commit_message>
Update Zitrus Project Brief and Documentation.docx
</commit_message>
<xml_diff>
--- a/documentation/Zitrus Project Brief and Documentation.docx
+++ b/documentation/Zitrus Project Brief and Documentation.docx
@@ -769,7 +769,7 @@
           <w:noProof/>
         </w:rPr>
         <w:drawing>
-          <wp:anchor distT="0" distB="0" distL="114300" distR="114300" simplePos="0" relativeHeight="251665408" behindDoc="1" locked="0" layoutInCell="1" allowOverlap="1" wp14:anchorId="152E77EE" wp14:editId="7F176BAF">
+          <wp:anchor distT="0" distB="0" distL="114300" distR="114300" simplePos="0" relativeHeight="251665408" behindDoc="1" locked="0" layoutInCell="1" allowOverlap="1" wp14:anchorId="152E77EE" wp14:editId="3E20A1A3">
             <wp:simplePos x="0" y="0"/>
             <wp:positionH relativeFrom="page">
               <wp:posOffset>5753100</wp:posOffset>
@@ -873,7 +873,7 @@
         </w:rPr>
         <w:lastRenderedPageBreak/>
         <w:drawing>
-          <wp:anchor distT="0" distB="0" distL="114300" distR="114300" simplePos="0" relativeHeight="251686912" behindDoc="0" locked="0" layoutInCell="1" allowOverlap="1" wp14:anchorId="1D14CBCE" wp14:editId="7272D9AA">
+          <wp:anchor distT="0" distB="0" distL="114300" distR="114300" simplePos="0" relativeHeight="251686912" behindDoc="0" locked="0" layoutInCell="1" allowOverlap="1" wp14:anchorId="1D14CBCE" wp14:editId="015A54C0">
             <wp:simplePos x="0" y="0"/>
             <wp:positionH relativeFrom="leftMargin">
               <wp:posOffset>171450</wp:posOffset>
@@ -941,7 +941,7 @@
         <mc:AlternateContent>
           <mc:Choice Requires="wps">
             <w:drawing>
-              <wp:anchor distT="0" distB="0" distL="114300" distR="114300" simplePos="0" relativeHeight="251674624" behindDoc="0" locked="0" layoutInCell="1" allowOverlap="1" wp14:anchorId="230785D3" wp14:editId="21FFBAC8">
+              <wp:anchor distT="0" distB="0" distL="114300" distR="114300" simplePos="0" relativeHeight="251674624" behindDoc="0" locked="0" layoutInCell="1" allowOverlap="1" wp14:anchorId="230785D3" wp14:editId="01720BB1">
                 <wp:simplePos x="0" y="0"/>
                 <wp:positionH relativeFrom="column">
                   <wp:posOffset>-1171575</wp:posOffset>
@@ -1013,7 +1013,7 @@
           </mc:Choice>
           <mc:Fallback>
             <w:pict>
-              <v:rect w14:anchorId="761C57DB" id="Rectangle 9" o:spid="_x0000_s1026" style="position:absolute;margin-left:-92.25pt;margin-top:-75.75pt;width:645.75pt;height:50.25pt;z-index:251674624;visibility:visible;mso-wrap-style:square;mso-width-percent:0;mso-height-percent:0;mso-wrap-distance-left:9pt;mso-wrap-distance-top:0;mso-wrap-distance-right:9pt;mso-wrap-distance-bottom:0;mso-position-horizontal:absolute;mso-position-horizontal-relative:text;mso-position-vertical:absolute;mso-position-vertical-relative:text;mso-width-percent:0;mso-height-percent:0;mso-width-relative:margin;mso-height-relative:margin;v-text-anchor:middle" o:gfxdata="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" fillcolor="#393737 [814]" strokecolor="white [3212]" strokeweight="1pt"/>
+              <v:rect w14:anchorId="3AA71508" id="Rectangle 9" o:spid="_x0000_s1026" style="position:absolute;margin-left:-92.25pt;margin-top:-75.75pt;width:645.75pt;height:50.25pt;z-index:251674624;visibility:visible;mso-wrap-style:square;mso-width-percent:0;mso-height-percent:0;mso-wrap-distance-left:9pt;mso-wrap-distance-top:0;mso-wrap-distance-right:9pt;mso-wrap-distance-bottom:0;mso-position-horizontal:absolute;mso-position-horizontal-relative:text;mso-position-vertical:absolute;mso-position-vertical-relative:text;mso-width-percent:0;mso-height-percent:0;mso-width-relative:margin;mso-height-relative:margin;v-text-anchor:middle" o:gfxdata="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" fillcolor="#393737 [814]" strokecolor="white [3212]" strokeweight="1pt"/>
             </w:pict>
           </mc:Fallback>
         </mc:AlternateContent>
@@ -1061,7 +1061,7 @@
           <w:noProof/>
         </w:rPr>
         <w:drawing>
-          <wp:anchor distT="0" distB="0" distL="114300" distR="114300" simplePos="0" relativeHeight="251667456" behindDoc="0" locked="0" layoutInCell="1" allowOverlap="1" wp14:anchorId="77E258FC" wp14:editId="5E9B3493">
+          <wp:anchor distT="0" distB="0" distL="114300" distR="114300" simplePos="0" relativeHeight="251667456" behindDoc="0" locked="0" layoutInCell="1" allowOverlap="1" wp14:anchorId="77E258FC" wp14:editId="0F3732C9">
             <wp:simplePos x="0" y="0"/>
             <wp:positionH relativeFrom="margin">
               <wp:align>left</wp:align>
@@ -1165,7 +1165,10 @@
         <w:t>of the connection with IT and</w:t>
       </w:r>
       <w:r>
-        <w:t xml:space="preserve"> for Zitrus Holding AB, </w:t>
+        <w:t xml:space="preserve"> for</w:t>
+      </w:r>
+      <w:r>
+        <w:t xml:space="preserve"> Zitrus Holding AB, </w:t>
       </w:r>
       <w:proofErr w:type="spellStart"/>
       <w:r>
@@ -1217,13 +1220,23 @@
       </w:r>
       <w:proofErr w:type="spellEnd"/>
       <w:r>
-        <w:t xml:space="preserve"> and less of an IBM or American Megatrends logo.</w:t>
-      </w:r>
-      <w:r>
-        <w:t xml:space="preserve"> After discussing with Zitrus UF the logo in Figure 2 was decided.</w:t>
-      </w:r>
-    </w:p>
-    <w:p/>
+        <w:t xml:space="preserve"> and less of an IBM or American Megatrends logo</w:t>
+      </w:r>
+      <w:r>
+        <w:t>, they also didn’t like the yellow and instead wanted a green/lime color</w:t>
+      </w:r>
+      <w:r>
+        <w:t xml:space="preserve"> </w:t>
+      </w:r>
+    </w:p>
+    <w:p>
+      <w:pPr>
+        <w:ind w:left="2160"/>
+      </w:pPr>
+      <w:r>
+        <w:t>After discussing with Zitrus UF the logo in Figure 2 was decided.</w:t>
+      </w:r>
+    </w:p>
     <w:p>
       <w:r>
         <w:rPr>
@@ -1232,7 +1245,7 @@
         <mc:AlternateContent>
           <mc:Choice Requires="wps">
             <w:drawing>
-              <wp:anchor distT="0" distB="0" distL="114300" distR="114300" simplePos="0" relativeHeight="251692032" behindDoc="0" locked="0" layoutInCell="1" allowOverlap="1" wp14:anchorId="56A89EB0" wp14:editId="69C7564F">
+              <wp:anchor distT="0" distB="0" distL="114300" distR="114300" simplePos="0" relativeHeight="251692032" behindDoc="0" locked="0" layoutInCell="1" allowOverlap="1" wp14:anchorId="56A89EB0" wp14:editId="53A411CF">
                 <wp:simplePos x="0" y="0"/>
                 <wp:positionH relativeFrom="column">
                   <wp:posOffset>2047875</wp:posOffset>
@@ -1323,7 +1336,7 @@
           <w:noProof/>
         </w:rPr>
         <w:drawing>
-          <wp:anchor distT="0" distB="0" distL="114300" distR="114300" simplePos="0" relativeHeight="251689984" behindDoc="0" locked="0" layoutInCell="1" allowOverlap="1" wp14:anchorId="423CF57A" wp14:editId="41E906DA">
+          <wp:anchor distT="0" distB="0" distL="114300" distR="114300" simplePos="0" relativeHeight="251689984" behindDoc="0" locked="0" layoutInCell="1" allowOverlap="1" wp14:anchorId="423CF57A" wp14:editId="584C1A03">
             <wp:simplePos x="0" y="0"/>
             <wp:positionH relativeFrom="margin">
               <wp:align>right</wp:align>
@@ -1391,7 +1404,7 @@
         <mc:AlternateContent>
           <mc:Choice Requires="wps">
             <w:drawing>
-              <wp:anchor distT="0" distB="0" distL="114300" distR="114300" simplePos="0" relativeHeight="251688960" behindDoc="0" locked="0" layoutInCell="1" allowOverlap="1" wp14:anchorId="190AE550" wp14:editId="5D7DAEBC">
+              <wp:anchor distT="0" distB="0" distL="114300" distR="114300" simplePos="0" relativeHeight="251688960" behindDoc="0" locked="0" layoutInCell="1" allowOverlap="1" wp14:anchorId="190AE550" wp14:editId="7A8EC525">
                 <wp:simplePos x="0" y="0"/>
                 <wp:positionH relativeFrom="margin">
                   <wp:align>left</wp:align>
@@ -1500,32 +1513,27 @@
       <w:pPr>
         <w:pStyle w:val="Heading2"/>
       </w:pPr>
-    </w:p>
-    <w:p>
-      <w:pPr>
-        <w:pStyle w:val="Heading2"/>
-      </w:pPr>
       <w:r>
         <w:rPr>
           <w:noProof/>
         </w:rPr>
         <w:drawing>
-          <wp:anchor distT="0" distB="0" distL="114300" distR="114300" simplePos="0" relativeHeight="251671552" behindDoc="0" locked="0" layoutInCell="1" allowOverlap="1" wp14:anchorId="61FA0E1B" wp14:editId="1A0B35C0">
+          <wp:anchor distT="0" distB="0" distL="114300" distR="114300" simplePos="0" relativeHeight="251671552" behindDoc="0" locked="0" layoutInCell="1" allowOverlap="1" wp14:anchorId="61FA0E1B" wp14:editId="04E83270">
             <wp:simplePos x="0" y="0"/>
             <wp:positionH relativeFrom="margin">
-              <wp:posOffset>4781550</wp:posOffset>
+              <wp:posOffset>4377756</wp:posOffset>
             </wp:positionH>
             <wp:positionV relativeFrom="paragraph">
-              <wp:posOffset>34290</wp:posOffset>
+              <wp:posOffset>39370</wp:posOffset>
             </wp:positionV>
-            <wp:extent cx="1238250" cy="2200910"/>
-            <wp:effectExtent l="0" t="0" r="0" b="8890"/>
+            <wp:extent cx="1315720" cy="2339340"/>
+            <wp:effectExtent l="0" t="0" r="0" b="3810"/>
             <wp:wrapThrough wrapText="bothSides">
               <wp:wrapPolygon edited="0">
                 <wp:start x="0" y="0"/>
-                <wp:lineTo x="0" y="21500"/>
-                <wp:lineTo x="21268" y="21500"/>
-                <wp:lineTo x="21268" y="0"/>
+                <wp:lineTo x="0" y="21459"/>
+                <wp:lineTo x="21266" y="21459"/>
+                <wp:lineTo x="21266" y="0"/>
                 <wp:lineTo x="0" y="0"/>
               </wp:wrapPolygon>
             </wp:wrapThrough>
@@ -1555,7 +1563,7 @@
                   <pic:spPr>
                     <a:xfrm>
                       <a:off x="0" y="0"/>
-                      <a:ext cx="1238250" cy="2200910"/>
+                      <a:ext cx="1315720" cy="2339340"/>
                     </a:xfrm>
                     <a:prstGeom prst="rect">
                       <a:avLst/>
@@ -1578,22 +1586,22 @@
           <w:noProof/>
         </w:rPr>
         <w:drawing>
-          <wp:anchor distT="0" distB="0" distL="114300" distR="114300" simplePos="0" relativeHeight="251670528" behindDoc="1" locked="0" layoutInCell="1" allowOverlap="1" wp14:anchorId="6B6942A7" wp14:editId="6388BC4E">
+          <wp:anchor distT="0" distB="0" distL="114300" distR="114300" simplePos="0" relativeHeight="251670528" behindDoc="1" locked="0" layoutInCell="1" allowOverlap="1" wp14:anchorId="6B6942A7" wp14:editId="4BF9AE61">
             <wp:simplePos x="0" y="0"/>
             <wp:positionH relativeFrom="column">
-              <wp:posOffset>3412490</wp:posOffset>
+              <wp:posOffset>2778175</wp:posOffset>
             </wp:positionH>
             <wp:positionV relativeFrom="paragraph">
-              <wp:posOffset>34925</wp:posOffset>
+              <wp:posOffset>39370</wp:posOffset>
             </wp:positionV>
-            <wp:extent cx="1236980" cy="2200275"/>
-            <wp:effectExtent l="0" t="0" r="1270" b="9525"/>
+            <wp:extent cx="1298575" cy="2310130"/>
+            <wp:effectExtent l="0" t="0" r="0" b="0"/>
             <wp:wrapTight wrapText="bothSides">
               <wp:wrapPolygon edited="0">
                 <wp:start x="0" y="0"/>
-                <wp:lineTo x="0" y="21506"/>
-                <wp:lineTo x="21290" y="21506"/>
-                <wp:lineTo x="21290" y="0"/>
+                <wp:lineTo x="0" y="21374"/>
+                <wp:lineTo x="21230" y="21374"/>
+                <wp:lineTo x="21230" y="0"/>
                 <wp:lineTo x="0" y="0"/>
               </wp:wrapPolygon>
             </wp:wrapTight>
@@ -1626,7 +1634,7 @@
                   <pic:spPr bwMode="auto">
                     <a:xfrm>
                       <a:off x="0" y="0"/>
-                      <a:ext cx="1236980" cy="2200275"/>
+                      <a:ext cx="1298575" cy="2310130"/>
                     </a:xfrm>
                     <a:prstGeom prst="rect">
                       <a:avLst/>
@@ -1653,8 +1661,22 @@
       </w:r>
     </w:p>
     <w:p>
-      <w:r>
-        <w:t xml:space="preserve">If we go back to the basics there is an abundance of company landing pages and some even have similar webapp functionality, but they differ hugely in style, functionality. When asked Zitrus UF provided a two sites that they liked the styling of, the first </w:t>
+      <w:pPr>
+        <w:pStyle w:val="Heading3"/>
+      </w:pPr>
+      <w:r>
+        <w:t>inspiration</w:t>
+      </w:r>
+    </w:p>
+    <w:p>
+      <w:r>
+        <w:t>If we go back to the basics there is an abundance of company landing pages and some even have similar webapp functionality, but they differ hugely in style</w:t>
+      </w:r>
+      <w:r>
+        <w:t xml:space="preserve"> and</w:t>
+      </w:r>
+      <w:r>
+        <w:t xml:space="preserve"> functionality. When asked Zitrus UF provided a two sites that they liked the styling of, the first </w:t>
       </w:r>
       <w:hyperlink r:id="rId18" w:history="1">
         <w:r>
@@ -1665,15 +1687,10 @@
         </w:r>
       </w:hyperlink>
       <w:r>
-        <w:t xml:space="preserve"> and the second was a bootstrap template. </w:t>
-      </w:r>
-    </w:p>
-    <w:p>
-      <w:r>
-        <w:t xml:space="preserve">After consulting with Zitrus UF the first mockups and wireframes where made </w:t>
-      </w:r>
-      <w:r>
-        <w:t>figure 5 shows the mockups.</w:t>
+        <w:t xml:space="preserve"> and the second was a bootstrap template.</w:t>
+      </w:r>
+      <w:r>
+        <w:t xml:space="preserve"> </w:t>
       </w:r>
     </w:p>
     <w:p>
@@ -1682,83 +1699,13 @@
           <w:noProof/>
         </w:rPr>
         <w:drawing>
-          <wp:anchor distT="0" distB="0" distL="114300" distR="114300" simplePos="0" relativeHeight="251695104" behindDoc="1" locked="0" layoutInCell="1" allowOverlap="1" wp14:anchorId="3A08B9AE" wp14:editId="5DB0C87D">
+          <wp:anchor distT="0" distB="0" distL="114300" distR="114300" simplePos="0" relativeHeight="251668480" behindDoc="1" locked="0" layoutInCell="1" allowOverlap="1" wp14:anchorId="69A301D7" wp14:editId="2CCCDDCB">
             <wp:simplePos x="0" y="0"/>
             <wp:positionH relativeFrom="margin">
-              <wp:posOffset>314325</wp:posOffset>
+              <wp:posOffset>4786249</wp:posOffset>
             </wp:positionH>
             <wp:positionV relativeFrom="paragraph">
-              <wp:posOffset>12700</wp:posOffset>
-            </wp:positionV>
-            <wp:extent cx="2447925" cy="1796415"/>
-            <wp:effectExtent l="0" t="0" r="0" b="0"/>
-            <wp:wrapTight wrapText="bothSides">
-              <wp:wrapPolygon edited="0">
-                <wp:start x="0" y="0"/>
-                <wp:lineTo x="0" y="21302"/>
-                <wp:lineTo x="21348" y="21302"/>
-                <wp:lineTo x="21348" y="0"/>
-                <wp:lineTo x="0" y="0"/>
-              </wp:wrapPolygon>
-            </wp:wrapTight>
-            <wp:docPr id="26" name="Picture 26"/>
-            <wp:cNvGraphicFramePr>
-              <a:graphicFrameLocks xmlns:a="http://schemas.openxmlformats.org/drawingml/2006/main" noChangeAspect="1"/>
-            </wp:cNvGraphicFramePr>
-            <a:graphic xmlns:a="http://schemas.openxmlformats.org/drawingml/2006/main">
-              <a:graphicData uri="http://schemas.openxmlformats.org/drawingml/2006/picture">
-                <pic:pic xmlns:pic="http://schemas.openxmlformats.org/drawingml/2006/picture">
-                  <pic:nvPicPr>
-                    <pic:cNvPr id="1" name=""/>
-                    <pic:cNvPicPr/>
-                  </pic:nvPicPr>
-                  <pic:blipFill>
-                    <a:blip r:embed="rId19" cstate="print">
-                      <a:extLst>
-                        <a:ext uri="{28A0092B-C50C-407E-A947-70E740481C1C}">
-                          <a14:useLocalDpi xmlns:a14="http://schemas.microsoft.com/office/drawing/2010/main" val="0"/>
-                        </a:ext>
-                      </a:extLst>
-                    </a:blip>
-                    <a:stretch>
-                      <a:fillRect/>
-                    </a:stretch>
-                  </pic:blipFill>
-                  <pic:spPr>
-                    <a:xfrm>
-                      <a:off x="0" y="0"/>
-                      <a:ext cx="2447925" cy="1796415"/>
-                    </a:xfrm>
-                    <a:prstGeom prst="rect">
-                      <a:avLst/>
-                    </a:prstGeom>
-                  </pic:spPr>
-                </pic:pic>
-              </a:graphicData>
-            </a:graphic>
-            <wp14:sizeRelH relativeFrom="page">
-              <wp14:pctWidth>0</wp14:pctWidth>
-            </wp14:sizeRelH>
-            <wp14:sizeRelV relativeFrom="page">
-              <wp14:pctHeight>0</wp14:pctHeight>
-            </wp14:sizeRelV>
-          </wp:anchor>
-        </w:drawing>
-      </w:r>
-    </w:p>
-    <w:p>
-      <w:r>
-        <w:rPr>
-          <w:noProof/>
-        </w:rPr>
-        <w:drawing>
-          <wp:anchor distT="0" distB="0" distL="114300" distR="114300" simplePos="0" relativeHeight="251668480" behindDoc="1" locked="0" layoutInCell="1" allowOverlap="1" wp14:anchorId="69A301D7" wp14:editId="251FB41D">
-            <wp:simplePos x="0" y="0"/>
-            <wp:positionH relativeFrom="margin">
-              <wp:posOffset>4848225</wp:posOffset>
-            </wp:positionH>
-            <wp:positionV relativeFrom="paragraph">
-              <wp:posOffset>198120</wp:posOffset>
+              <wp:posOffset>344424</wp:posOffset>
             </wp:positionV>
             <wp:extent cx="4162425" cy="2158294"/>
             <wp:effectExtent l="0" t="0" r="0" b="0"/>
@@ -1817,13 +1764,13 @@
         <mc:AlternateContent>
           <mc:Choice Requires="wps">
             <w:drawing>
-              <wp:anchor distT="0" distB="0" distL="114300" distR="114300" simplePos="0" relativeHeight="251672576" behindDoc="1" locked="0" layoutInCell="1" allowOverlap="1" wp14:anchorId="5125A2D6" wp14:editId="568FE9E4">
+              <wp:anchor distT="0" distB="0" distL="114300" distR="114300" simplePos="0" relativeHeight="251672576" behindDoc="1" locked="0" layoutInCell="1" allowOverlap="1" wp14:anchorId="5125A2D6" wp14:editId="27430486">
                 <wp:simplePos x="0" y="0"/>
                 <wp:positionH relativeFrom="column">
-                  <wp:posOffset>3419475</wp:posOffset>
+                  <wp:posOffset>2818526</wp:posOffset>
                 </wp:positionH>
                 <wp:positionV relativeFrom="paragraph">
-                  <wp:posOffset>59055</wp:posOffset>
+                  <wp:posOffset>231222</wp:posOffset>
                 </wp:positionV>
                 <wp:extent cx="1095375" cy="478790"/>
                 <wp:effectExtent l="0" t="0" r="9525" b="0"/>
@@ -1898,7 +1845,7 @@
           </mc:Choice>
           <mc:Fallback>
             <w:pict>
-              <v:shape w14:anchorId="5125A2D6" id="Text Box 4" o:spid="_x0000_s1028" type="#_x0000_t202" style="position:absolute;margin-left:269.25pt;margin-top:4.65pt;width:86.25pt;height:37.7pt;z-index:-251643904;visibility:visible;mso-wrap-style:square;mso-width-percent:0;mso-height-percent:0;mso-wrap-distance-left:9pt;mso-wrap-distance-top:0;mso-wrap-distance-right:9pt;mso-wrap-distance-bottom:0;mso-position-horizontal:absolute;mso-position-horizontal-relative:text;mso-position-vertical:absolute;mso-position-vertical-relative:text;mso-width-percent:0;mso-height-percent:0;mso-width-relative:margin;mso-height-relative:margin;v-text-anchor:top" o:gfxdata="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" stroked="f">
+              <v:shape w14:anchorId="5125A2D6" id="Text Box 4" o:spid="_x0000_s1028" type="#_x0000_t202" style="position:absolute;margin-left:221.95pt;margin-top:18.2pt;width:86.25pt;height:37.7pt;z-index:-251643904;visibility:visible;mso-wrap-style:square;mso-width-percent:0;mso-height-percent:0;mso-wrap-distance-left:9pt;mso-wrap-distance-top:0;mso-wrap-distance-right:9pt;mso-wrap-distance-bottom:0;mso-position-horizontal:absolute;mso-position-horizontal-relative:text;mso-position-vertical:absolute;mso-position-vertical-relative:text;mso-width-percent:0;mso-height-percent:0;mso-width-relative:margin;mso-height-relative:margin;v-text-anchor:top" o:gfxdata="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" stroked="f">
                 <v:textbox inset="0,0,0,0">
                   <w:txbxContent>
                     <w:p>
@@ -1933,22 +1880,22 @@
         <mc:AlternateContent>
           <mc:Choice Requires="wps">
             <w:drawing>
-              <wp:anchor distT="0" distB="0" distL="114300" distR="114300" simplePos="0" relativeHeight="251673600" behindDoc="0" locked="0" layoutInCell="1" allowOverlap="1" wp14:anchorId="6F8CEE7B" wp14:editId="4700EDFE">
+              <wp:anchor distT="0" distB="0" distL="114300" distR="114300" simplePos="0" relativeHeight="251673600" behindDoc="0" locked="0" layoutInCell="1" allowOverlap="1" wp14:anchorId="6F8CEE7B" wp14:editId="2E1980F5">
                 <wp:simplePos x="0" y="0"/>
-                <wp:positionH relativeFrom="column">
-                  <wp:posOffset>4772025</wp:posOffset>
+                <wp:positionH relativeFrom="margin">
+                  <wp:posOffset>4389169</wp:posOffset>
                 </wp:positionH>
                 <wp:positionV relativeFrom="paragraph">
-                  <wp:posOffset>40640</wp:posOffset>
+                  <wp:posOffset>252664</wp:posOffset>
                 </wp:positionV>
-                <wp:extent cx="1000125" cy="523875"/>
-                <wp:effectExtent l="0" t="0" r="9525" b="9525"/>
+                <wp:extent cx="1351280" cy="296545"/>
+                <wp:effectExtent l="0" t="0" r="1270" b="8255"/>
                 <wp:wrapThrough wrapText="bothSides">
                   <wp:wrapPolygon edited="0">
                     <wp:start x="0" y="0"/>
-                    <wp:lineTo x="0" y="21207"/>
-                    <wp:lineTo x="21394" y="21207"/>
-                    <wp:lineTo x="21394" y="0"/>
+                    <wp:lineTo x="0" y="20814"/>
+                    <wp:lineTo x="21316" y="20814"/>
+                    <wp:lineTo x="21316" y="0"/>
                     <wp:lineTo x="0" y="0"/>
                   </wp:wrapPolygon>
                 </wp:wrapThrough>
@@ -1961,7 +1908,7 @@
                       <wps:spPr>
                         <a:xfrm>
                           <a:off x="0" y="0"/>
-                          <a:ext cx="1000125" cy="523875"/>
+                          <a:ext cx="1351280" cy="296545"/>
                         </a:xfrm>
                         <a:prstGeom prst="rect">
                           <a:avLst/>
@@ -2014,7 +1961,7 @@
           </mc:Choice>
           <mc:Fallback>
             <w:pict>
-              <v:shape w14:anchorId="6F8CEE7B" id="Text Box 5" o:spid="_x0000_s1029" type="#_x0000_t202" style="position:absolute;margin-left:375.75pt;margin-top:3.2pt;width:78.75pt;height:41.25pt;z-index:251673600;visibility:visible;mso-wrap-style:square;mso-width-percent:0;mso-height-percent:0;mso-wrap-distance-left:9pt;mso-wrap-distance-top:0;mso-wrap-distance-right:9pt;mso-wrap-distance-bottom:0;mso-position-horizontal:absolute;mso-position-horizontal-relative:text;mso-position-vertical:absolute;mso-position-vertical-relative:text;mso-width-percent:0;mso-height-percent:0;mso-width-relative:margin;mso-height-relative:margin;v-text-anchor:top" o:gfxdata="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" stroked="f">
+              <v:shape w14:anchorId="6F8CEE7B" id="Text Box 5" o:spid="_x0000_s1029" type="#_x0000_t202" style="position:absolute;margin-left:345.6pt;margin-top:19.9pt;width:106.4pt;height:23.35pt;z-index:251673600;visibility:visible;mso-wrap-style:square;mso-width-percent:0;mso-height-percent:0;mso-wrap-distance-left:9pt;mso-wrap-distance-top:0;mso-wrap-distance-right:9pt;mso-wrap-distance-bottom:0;mso-position-horizontal:absolute;mso-position-horizontal-relative:margin;mso-position-vertical:absolute;mso-position-vertical-relative:text;mso-width-percent:0;mso-height-percent:0;mso-width-relative:margin;mso-height-relative:margin;v-text-anchor:top" o:gfxdata="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" stroked="f">
                 <v:textbox inset="0,0,0,0">
                   <w:txbxContent>
                     <w:p>
@@ -2036,48 +1983,518 @@
                     </w:p>
                   </w:txbxContent>
                 </v:textbox>
-                <w10:wrap type="through"/>
+                <w10:wrap type="through" anchorx="margin"/>
               </v:shape>
             </w:pict>
           </mc:Fallback>
         </mc:AlternateContent>
       </w:r>
-    </w:p>
-    <w:p>
-      <w:pPr>
-        <w:rPr>
-          <w:rFonts w:ascii="Sans-serif" w:eastAsia="Sans-serif" w:hAnsi="Sans-serif" w:cs="Sans-serif"/>
-        </w:rPr>
-      </w:pPr>
-    </w:p>
-    <w:p>
-      <w:pPr>
-        <w:pStyle w:val="Heading1"/>
-        <w:rPr>
-          <w:rFonts w:eastAsia="Sans-serif" w:cs="Sans-serif"/>
-        </w:rPr>
-      </w:pPr>
-    </w:p>
-    <w:p>
-      <w:pPr>
-        <w:rPr>
-          <w:rFonts w:eastAsia="Sans-serif" w:cs="Sans-serif"/>
-        </w:rPr>
-      </w:pPr>
-      <w:r>
-        <w:rPr>
-          <w:noProof/>
+      <w:r>
+        <w:t xml:space="preserve">The websites Zitrus UF wanted used as inspiration are very different, the bootstrap template is what I would call more of a traditional layout with sections with </w:t>
+      </w:r>
+      <w:r>
+        <w:br/>
+      </w:r>
+      <w:r>
+        <w:br/>
+        <w:t xml:space="preserve">different backgrounds. The </w:t>
+      </w:r>
+      <w:hyperlink r:id="rId19" w:history="1">
+        <w:r>
+          <w:rPr>
+            <w:rStyle w:val="Hyperlink"/>
+          </w:rPr>
+          <w:t>w10.se</w:t>
+        </w:r>
+      </w:hyperlink>
+      <w:r>
+        <w:t xml:space="preserve"> website </w:t>
+      </w:r>
+      <w:r>
+        <w:t>I would</w:t>
+      </w:r>
+      <w:r>
+        <w:t xml:space="preserve"> describe as more of a flashy s</w:t>
+      </w:r>
+      <w:r>
+        <w:t>ite</w:t>
+      </w:r>
+      <w:r>
+        <w:t xml:space="preserve"> </w:t>
+      </w:r>
+      <w:r>
+        <w:br/>
+      </w:r>
+      <w:r>
+        <w:t>with large screen covering sections with animations and video backgrounds</w:t>
+      </w:r>
+      <w:r>
+        <w:t xml:space="preserve">. </w:t>
+      </w:r>
+      <w:r>
+        <w:br/>
+        <w:t xml:space="preserve">Ultimately the design landed somewhere in between with large sections </w:t>
+      </w:r>
+      <w:r>
+        <w:br/>
+        <w:t xml:space="preserve">and some animations but not to the extent of w10.se and no video backgrounds, </w:t>
+      </w:r>
+      <w:r>
+        <w:br/>
+        <w:t xml:space="preserve">although they were tested on multiple </w:t>
+      </w:r>
+      <w:r>
+        <w:t>occasions</w:t>
+      </w:r>
+      <w:r>
+        <w:t>.</w:t>
+      </w:r>
+    </w:p>
+    <w:p>
+      <w:pPr>
+        <w:pStyle w:val="Heading3"/>
+      </w:pPr>
+      <w:r>
+        <w:rPr>
+          <w:rFonts w:eastAsia="Sans-serif"/>
+        </w:rPr>
+        <w:lastRenderedPageBreak/>
+        <w:drawing>
+          <wp:anchor distT="0" distB="0" distL="114300" distR="114300" simplePos="0" relativeHeight="251730944" behindDoc="0" locked="0" layoutInCell="1" allowOverlap="1" wp14:anchorId="06F62B41" wp14:editId="601F71AA">
+            <wp:simplePos x="0" y="0"/>
+            <wp:positionH relativeFrom="leftMargin">
+              <wp:posOffset>251460</wp:posOffset>
+            </wp:positionH>
+            <wp:positionV relativeFrom="paragraph">
+              <wp:posOffset>-744220</wp:posOffset>
+            </wp:positionV>
+            <wp:extent cx="1138555" cy="304800"/>
+            <wp:effectExtent l="0" t="0" r="4445" b="0"/>
+            <wp:wrapNone/>
+            <wp:docPr id="16" name="Graphic 16"/>
+            <wp:cNvGraphicFramePr>
+              <a:graphicFrameLocks xmlns:a="http://schemas.openxmlformats.org/drawingml/2006/main" noChangeAspect="1"/>
+            </wp:cNvGraphicFramePr>
+            <a:graphic xmlns:a="http://schemas.openxmlformats.org/drawingml/2006/main">
+              <a:graphicData uri="http://schemas.openxmlformats.org/drawingml/2006/picture">
+                <pic:pic xmlns:pic="http://schemas.openxmlformats.org/drawingml/2006/picture">
+                  <pic:nvPicPr>
+                    <pic:cNvPr id="1" name=""/>
+                    <pic:cNvPicPr/>
+                  </pic:nvPicPr>
+                  <pic:blipFill>
+                    <a:blip r:embed="rId8">
+                      <a:extLst>
+                        <a:ext uri="{28A0092B-C50C-407E-A947-70E740481C1C}">
+                          <a14:useLocalDpi xmlns:a14="http://schemas.microsoft.com/office/drawing/2010/main" val="0"/>
+                        </a:ext>
+                        <a:ext uri="{96DAC541-7B7A-43D3-8B79-37D633B846F1}">
+                          <asvg:svgBlip xmlns:asvg="http://schemas.microsoft.com/office/drawing/2016/SVG/main" r:embed="rId9"/>
+                        </a:ext>
+                      </a:extLst>
+                    </a:blip>
+                    <a:stretch>
+                      <a:fillRect/>
+                    </a:stretch>
+                  </pic:blipFill>
+                  <pic:spPr>
+                    <a:xfrm>
+                      <a:off x="0" y="0"/>
+                      <a:ext cx="1138555" cy="304800"/>
+                    </a:xfrm>
+                    <a:prstGeom prst="rect">
+                      <a:avLst/>
+                    </a:prstGeom>
+                  </pic:spPr>
+                </pic:pic>
+              </a:graphicData>
+            </a:graphic>
+            <wp14:sizeRelH relativeFrom="margin">
+              <wp14:pctWidth>0</wp14:pctWidth>
+            </wp14:sizeRelH>
+            <wp14:sizeRelV relativeFrom="margin">
+              <wp14:pctHeight>0</wp14:pctHeight>
+            </wp14:sizeRelV>
+          </wp:anchor>
+        </w:drawing>
+      </w:r>
+      <w:r>
+        <w:rPr>
+          <w:rFonts w:eastAsia="Sans-serif"/>
         </w:rPr>
         <mc:AlternateContent>
           <mc:Choice Requires="wps">
             <w:drawing>
-              <wp:anchor distT="0" distB="0" distL="114300" distR="114300" simplePos="0" relativeHeight="251697152" behindDoc="1" locked="0" layoutInCell="1" allowOverlap="1" wp14:anchorId="1282D6F5" wp14:editId="2A3158C5">
+              <wp:anchor distT="0" distB="0" distL="114300" distR="114300" simplePos="0" relativeHeight="251728896" behindDoc="0" locked="0" layoutInCell="1" allowOverlap="1" wp14:anchorId="4CE9BCC3" wp14:editId="744A43FF">
                 <wp:simplePos x="0" y="0"/>
-                <wp:positionH relativeFrom="column">
-                  <wp:posOffset>314325</wp:posOffset>
+                <wp:positionH relativeFrom="page">
+                  <wp:posOffset>-213995</wp:posOffset>
                 </wp:positionH>
                 <wp:positionV relativeFrom="paragraph">
-                  <wp:posOffset>441960</wp:posOffset>
+                  <wp:posOffset>-918210</wp:posOffset>
+                </wp:positionV>
+                <wp:extent cx="8201025" cy="638175"/>
+                <wp:effectExtent l="0" t="0" r="28575" b="28575"/>
+                <wp:wrapNone/>
+                <wp:docPr id="8" name="Rectangle 8"/>
+                <wp:cNvGraphicFramePr/>
+                <a:graphic xmlns:a="http://schemas.openxmlformats.org/drawingml/2006/main">
+                  <a:graphicData uri="http://schemas.microsoft.com/office/word/2010/wordprocessingShape">
+                    <wps:wsp>
+                      <wps:cNvSpPr/>
+                      <wps:spPr>
+                        <a:xfrm>
+                          <a:off x="0" y="0"/>
+                          <a:ext cx="8201025" cy="638175"/>
+                        </a:xfrm>
+                        <a:prstGeom prst="rect">
+                          <a:avLst/>
+                        </a:prstGeom>
+                        <a:solidFill>
+                          <a:schemeClr val="bg2">
+                            <a:lumMod val="25000"/>
+                          </a:schemeClr>
+                        </a:solidFill>
+                        <a:ln>
+                          <a:solidFill>
+                            <a:schemeClr val="bg1"/>
+                          </a:solidFill>
+                        </a:ln>
+                      </wps:spPr>
+                      <wps:style>
+                        <a:lnRef idx="2">
+                          <a:schemeClr val="accent3">
+                            <a:shade val="50000"/>
+                          </a:schemeClr>
+                        </a:lnRef>
+                        <a:fillRef idx="1">
+                          <a:schemeClr val="accent3"/>
+                        </a:fillRef>
+                        <a:effectRef idx="0">
+                          <a:schemeClr val="accent3"/>
+                        </a:effectRef>
+                        <a:fontRef idx="minor">
+                          <a:schemeClr val="lt1"/>
+                        </a:fontRef>
+                      </wps:style>
+                      <wps:bodyPr rot="0" spcFirstLastPara="0" vertOverflow="overflow" horzOverflow="overflow" vert="horz" wrap="square" lIns="91440" tIns="45720" rIns="91440" bIns="45720" numCol="1" spcCol="0" rtlCol="0" fromWordArt="0" anchor="ctr" anchorCtr="0" forceAA="0" compatLnSpc="1">
+                        <a:prstTxWarp prst="textNoShape">
+                          <a:avLst/>
+                        </a:prstTxWarp>
+                        <a:noAutofit/>
+                      </wps:bodyPr>
+                    </wps:wsp>
+                  </a:graphicData>
+                </a:graphic>
+                <wp14:sizeRelH relativeFrom="margin">
+                  <wp14:pctWidth>0</wp14:pctWidth>
+                </wp14:sizeRelH>
+                <wp14:sizeRelV relativeFrom="margin">
+                  <wp14:pctHeight>0</wp14:pctHeight>
+                </wp14:sizeRelV>
+              </wp:anchor>
+            </w:drawing>
+          </mc:Choice>
+          <mc:Fallback>
+            <w:pict>
+              <v:rect w14:anchorId="29F8A8AB" id="Rectangle 8" o:spid="_x0000_s1026" style="position:absolute;margin-left:-16.85pt;margin-top:-72.3pt;width:645.75pt;height:50.25pt;z-index:251728896;visibility:visible;mso-wrap-style:square;mso-width-percent:0;mso-height-percent:0;mso-wrap-distance-left:9pt;mso-wrap-distance-top:0;mso-wrap-distance-right:9pt;mso-wrap-distance-bottom:0;mso-position-horizontal:absolute;mso-position-horizontal-relative:page;mso-position-vertical:absolute;mso-position-vertical-relative:text;mso-width-percent:0;mso-height-percent:0;mso-width-relative:margin;mso-height-relative:margin;v-text-anchor:middle" o:gfxdata="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" fillcolor="#393737 [814]" strokecolor="white [3212]" strokeweight="1pt">
+                <w10:wrap anchorx="page"/>
+              </v:rect>
+            </w:pict>
+          </mc:Fallback>
+        </mc:AlternateContent>
+      </w:r>
+      <w:r>
+        <w:t>Colors</w:t>
+      </w:r>
+    </w:p>
+    <w:p>
+      <w:pPr>
+        <w:keepNext/>
+      </w:pPr>
+      <w:r>
+        <w:t>After consulting with Zitrus UF about colors they decided they wanted to have the main color be green. The secondary colors where decided to be a light and one dark. While developing the mockups it was decided that there was need for a lighter dark color and so that was included in the color scheme.</w:t>
+      </w:r>
+      <w:r>
+        <w:rPr>
+          <w:noProof/>
+        </w:rPr>
+        <w:t xml:space="preserve"> </w:t>
+      </w:r>
+      <w:r>
+        <w:rPr>
+          <w:noProof/>
+        </w:rPr>
+        <w:drawing>
+          <wp:inline distT="0" distB="0" distL="0" distR="0" wp14:anchorId="70CB8D11" wp14:editId="0EC0E78E">
+            <wp:extent cx="5943600" cy="614045"/>
+            <wp:effectExtent l="0" t="0" r="0" b="0"/>
+            <wp:docPr id="21" name="Picture 21"/>
+            <wp:cNvGraphicFramePr>
+              <a:graphicFrameLocks xmlns:a="http://schemas.openxmlformats.org/drawingml/2006/main" noChangeAspect="1"/>
+            </wp:cNvGraphicFramePr>
+            <a:graphic xmlns:a="http://schemas.openxmlformats.org/drawingml/2006/main">
+              <a:graphicData uri="http://schemas.openxmlformats.org/drawingml/2006/picture">
+                <pic:pic xmlns:pic="http://schemas.openxmlformats.org/drawingml/2006/picture">
+                  <pic:nvPicPr>
+                    <pic:cNvPr id="1" name=""/>
+                    <pic:cNvPicPr/>
+                  </pic:nvPicPr>
+                  <pic:blipFill>
+                    <a:blip r:embed="rId20"/>
+                    <a:stretch>
+                      <a:fillRect/>
+                    </a:stretch>
+                  </pic:blipFill>
+                  <pic:spPr>
+                    <a:xfrm>
+                      <a:off x="0" y="0"/>
+                      <a:ext cx="5943600" cy="614045"/>
+                    </a:xfrm>
+                    <a:prstGeom prst="rect">
+                      <a:avLst/>
+                    </a:prstGeom>
+                  </pic:spPr>
+                </pic:pic>
+              </a:graphicData>
+            </a:graphic>
+          </wp:inline>
+        </w:drawing>
+      </w:r>
+    </w:p>
+    <w:p>
+      <w:pPr>
+        <w:pStyle w:val="Caption"/>
+      </w:pPr>
+      <w:r>
+        <w:t>Figure 5 PWA color scheme</w:t>
+      </w:r>
+    </w:p>
+    <w:p>
+      <w:pPr>
+        <w:pStyle w:val="Heading3"/>
+      </w:pPr>
+    </w:p>
+    <w:p>
+      <w:pPr>
+        <w:pStyle w:val="Heading3"/>
+      </w:pPr>
+      <w:r>
+        <w:t>Mockups</w:t>
+      </w:r>
+    </w:p>
+    <w:p>
+      <w:r>
+        <w:t xml:space="preserve">After consulting with Zitrus UF the first mockups and wireframes where made </w:t>
+      </w:r>
+      <w:r>
+        <w:t>figure 5 shows the mockups.</w:t>
+      </w:r>
+    </w:p>
+    <w:p>
+      <w:r>
+        <w:t xml:space="preserve">The mockup, in figure </w:t>
+      </w:r>
+      <w:r>
+        <w:t>6</w:t>
+      </w:r>
+      <w:r>
+        <w:t xml:space="preserve">, shows how the menu is different for mobile and larger devices, on larger devices the navbar is more of a traditional menu on the top of the screen but on mobile its located at the bottom for easier usability. The mockup also shows distinct sections for each topic with alternating background colors, for easy separation. Lastly the mockup shows that the content </w:t>
+      </w:r>
+      <w:r>
+        <w:br/>
+      </w:r>
+      <w:r>
+        <w:t xml:space="preserve">is mostly on the first landing page, with what they do, who they work with </w:t>
+      </w:r>
+      <w:r>
+        <w:br/>
+      </w:r>
+      <w:r>
+        <w:t>and contact. However, the product information</w:t>
+      </w:r>
+      <w:r>
+        <w:t xml:space="preserve"> </w:t>
+      </w:r>
+      <w:r>
+        <w:t xml:space="preserve">is on a separate page with </w:t>
+      </w:r>
+      <w:r>
+        <w:br/>
+      </w:r>
+      <w:r>
+        <w:t>a duplicate of the contact section from the first landing page.</w:t>
+      </w:r>
+    </w:p>
+    <w:p>
+      <w:r>
+        <w:rPr>
+          <w:noProof/>
+        </w:rPr>
+        <w:drawing>
+          <wp:anchor distT="0" distB="0" distL="114300" distR="114300" simplePos="0" relativeHeight="251695104" behindDoc="1" locked="0" layoutInCell="1" allowOverlap="1" wp14:anchorId="3A08B9AE" wp14:editId="521DC2E9">
+            <wp:simplePos x="0" y="0"/>
+            <wp:positionH relativeFrom="margin">
+              <wp:align>left</wp:align>
+            </wp:positionH>
+            <wp:positionV relativeFrom="paragraph">
+              <wp:posOffset>281940</wp:posOffset>
+            </wp:positionV>
+            <wp:extent cx="4905375" cy="3599815"/>
+            <wp:effectExtent l="0" t="0" r="0" b="635"/>
+            <wp:wrapTight wrapText="bothSides">
+              <wp:wrapPolygon edited="0">
+                <wp:start x="0" y="0"/>
+                <wp:lineTo x="0" y="21490"/>
+                <wp:lineTo x="21474" y="21490"/>
+                <wp:lineTo x="21474" y="0"/>
+                <wp:lineTo x="0" y="0"/>
+              </wp:wrapPolygon>
+            </wp:wrapTight>
+            <wp:docPr id="26" name="Picture 26"/>
+            <wp:cNvGraphicFramePr>
+              <a:graphicFrameLocks xmlns:a="http://schemas.openxmlformats.org/drawingml/2006/main" noChangeAspect="1"/>
+            </wp:cNvGraphicFramePr>
+            <a:graphic xmlns:a="http://schemas.openxmlformats.org/drawingml/2006/main">
+              <a:graphicData uri="http://schemas.openxmlformats.org/drawingml/2006/picture">
+                <pic:pic xmlns:pic="http://schemas.openxmlformats.org/drawingml/2006/picture">
+                  <pic:nvPicPr>
+                    <pic:cNvPr id="1" name=""/>
+                    <pic:cNvPicPr/>
+                  </pic:nvPicPr>
+                  <pic:blipFill>
+                    <a:blip r:embed="rId21" cstate="print">
+                      <a:extLst>
+                        <a:ext uri="{28A0092B-C50C-407E-A947-70E740481C1C}">
+                          <a14:useLocalDpi xmlns:a14="http://schemas.microsoft.com/office/drawing/2010/main" val="0"/>
+                        </a:ext>
+                      </a:extLst>
+                    </a:blip>
+                    <a:stretch>
+                      <a:fillRect/>
+                    </a:stretch>
+                  </pic:blipFill>
+                  <pic:spPr>
+                    <a:xfrm>
+                      <a:off x="0" y="0"/>
+                      <a:ext cx="4918585" cy="3609852"/>
+                    </a:xfrm>
+                    <a:prstGeom prst="rect">
+                      <a:avLst/>
+                    </a:prstGeom>
+                  </pic:spPr>
+                </pic:pic>
+              </a:graphicData>
+            </a:graphic>
+            <wp14:sizeRelH relativeFrom="page">
+              <wp14:pctWidth>0</wp14:pctWidth>
+            </wp14:sizeRelH>
+            <wp14:sizeRelV relativeFrom="page">
+              <wp14:pctHeight>0</wp14:pctHeight>
+            </wp14:sizeRelV>
+          </wp:anchor>
+        </w:drawing>
+      </w:r>
+    </w:p>
+    <w:p/>
+    <w:p>
+      <w:pPr>
+        <w:rPr>
+          <w:rFonts w:ascii="Sans-serif" w:eastAsia="Sans-serif" w:hAnsi="Sans-serif" w:cs="Sans-serif"/>
+        </w:rPr>
+      </w:pPr>
+    </w:p>
+    <w:p>
+      <w:pPr>
+        <w:pStyle w:val="Heading1"/>
+        <w:rPr>
+          <w:rFonts w:eastAsia="Sans-serif" w:cs="Sans-serif"/>
+        </w:rPr>
+      </w:pPr>
+    </w:p>
+    <w:p>
+      <w:pPr>
+        <w:rPr>
+          <w:rFonts w:eastAsia="Sans-serif" w:cs="Sans-serif"/>
+        </w:rPr>
+      </w:pPr>
+      <w:r>
+        <w:rPr>
+          <w:rFonts w:eastAsia="Sans-serif" w:cs="Sans-serif"/>
+        </w:rPr>
+        <w:drawing>
+          <wp:anchor distT="0" distB="0" distL="114300" distR="114300" simplePos="0" relativeHeight="251729920" behindDoc="1" locked="0" layoutInCell="1" allowOverlap="1" wp14:anchorId="70A55CC9" wp14:editId="364E96FD">
+            <wp:simplePos x="0" y="0"/>
+            <wp:positionH relativeFrom="margin">
+              <wp:posOffset>4769485</wp:posOffset>
+            </wp:positionH>
+            <wp:positionV relativeFrom="paragraph">
+              <wp:posOffset>1406525</wp:posOffset>
+            </wp:positionV>
+            <wp:extent cx="4162425" cy="2157730"/>
+            <wp:effectExtent l="0" t="0" r="0" b="0"/>
+            <wp:wrapNone/>
+            <wp:docPr id="15" name="Graphic 15"/>
+            <wp:cNvGraphicFramePr>
+              <a:graphicFrameLocks xmlns:a="http://schemas.openxmlformats.org/drawingml/2006/main" noChangeAspect="1"/>
+            </wp:cNvGraphicFramePr>
+            <a:graphic xmlns:a="http://schemas.openxmlformats.org/drawingml/2006/main">
+              <a:graphicData uri="http://schemas.openxmlformats.org/drawingml/2006/picture">
+                <pic:pic xmlns:pic="http://schemas.openxmlformats.org/drawingml/2006/picture">
+                  <pic:nvPicPr>
+                    <pic:cNvPr id="1" name=""/>
+                    <pic:cNvPicPr/>
+                  </pic:nvPicPr>
+                  <pic:blipFill>
+                    <a:blip r:embed="rId10">
+                      <a:extLst>
+                        <a:ext uri="{28A0092B-C50C-407E-A947-70E740481C1C}">
+                          <a14:useLocalDpi xmlns:a14="http://schemas.microsoft.com/office/drawing/2010/main" val="0"/>
+                        </a:ext>
+                        <a:ext uri="{96DAC541-7B7A-43D3-8B79-37D633B846F1}">
+                          <asvg:svgBlip xmlns:asvg="http://schemas.microsoft.com/office/drawing/2016/SVG/main" r:embed="rId11"/>
+                        </a:ext>
+                      </a:extLst>
+                    </a:blip>
+                    <a:stretch>
+                      <a:fillRect/>
+                    </a:stretch>
+                  </pic:blipFill>
+                  <pic:spPr>
+                    <a:xfrm>
+                      <a:off x="0" y="0"/>
+                      <a:ext cx="4162425" cy="2157730"/>
+                    </a:xfrm>
+                    <a:prstGeom prst="rect">
+                      <a:avLst/>
+                    </a:prstGeom>
+                  </pic:spPr>
+                </pic:pic>
+              </a:graphicData>
+            </a:graphic>
+            <wp14:sizeRelH relativeFrom="page">
+              <wp14:pctWidth>0</wp14:pctWidth>
+            </wp14:sizeRelH>
+            <wp14:sizeRelV relativeFrom="page">
+              <wp14:pctHeight>0</wp14:pctHeight>
+            </wp14:sizeRelV>
+          </wp:anchor>
+        </w:drawing>
+      </w:r>
+      <w:r>
+        <w:rPr>
+          <w:noProof/>
+        </w:rPr>
+        <mc:AlternateContent>
+          <mc:Choice Requires="wps">
+            <w:drawing>
+              <wp:anchor distT="0" distB="0" distL="114300" distR="114300" simplePos="0" relativeHeight="251697152" behindDoc="1" locked="0" layoutInCell="1" allowOverlap="1" wp14:anchorId="1282D6F5" wp14:editId="51E752BF">
+                <wp:simplePos x="0" y="0"/>
+                <wp:positionH relativeFrom="margin">
+                  <wp:align>left</wp:align>
+                </wp:positionH>
+                <wp:positionV relativeFrom="paragraph">
+                  <wp:posOffset>3093299</wp:posOffset>
                 </wp:positionV>
                 <wp:extent cx="1628775" cy="635"/>
                 <wp:effectExtent l="0" t="0" r="9525" b="0"/>
@@ -2118,7 +2535,13 @@
                               <w:pStyle w:val="Caption"/>
                             </w:pPr>
                             <w:r>
-                              <w:t>Figure 5, Mockups for the PWA</w:t>
+                              <w:t xml:space="preserve">Figure </w:t>
+                            </w:r>
+                            <w:r>
+                              <w:t>6</w:t>
+                            </w:r>
+                            <w:r>
+                              <w:t>, Mockups for the PWA</w:t>
                             </w:r>
                           </w:p>
                         </w:txbxContent>
@@ -2140,7 +2563,7 @@
           </mc:Choice>
           <mc:Fallback>
             <w:pict>
-              <v:shape w14:anchorId="1282D6F5" id="Text Box 27" o:spid="_x0000_s1030" type="#_x0000_t202" style="position:absolute;margin-left:24.75pt;margin-top:34.8pt;width:128.25pt;height:.05pt;z-index:-251619328;visibility:visible;mso-wrap-style:square;mso-width-percent:0;mso-wrap-distance-left:9pt;mso-wrap-distance-top:0;mso-wrap-distance-right:9pt;mso-wrap-distance-bottom:0;mso-position-horizontal:absolute;mso-position-horizontal-relative:text;mso-position-vertical:absolute;mso-position-vertical-relative:text;mso-width-percent:0;mso-width-relative:margin;v-text-anchor:top" o:gfxdata="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" stroked="f">
+              <v:shape w14:anchorId="1282D6F5" id="Text Box 27" o:spid="_x0000_s1030" type="#_x0000_t202" style="position:absolute;margin-left:0;margin-top:243.55pt;width:128.25pt;height:.05pt;z-index:-251619328;visibility:visible;mso-wrap-style:square;mso-width-percent:0;mso-wrap-distance-left:9pt;mso-wrap-distance-top:0;mso-wrap-distance-right:9pt;mso-wrap-distance-bottom:0;mso-position-horizontal:left;mso-position-horizontal-relative:margin;mso-position-vertical:absolute;mso-position-vertical-relative:text;mso-width-percent:0;mso-width-relative:margin;v-text-anchor:top" o:gfxdata="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" stroked="f">
                 <v:textbox style="mso-fit-shape-to-text:t" inset="0,0,0,0">
                   <w:txbxContent>
                     <w:p>
@@ -2148,12 +2571,18 @@
                         <w:pStyle w:val="Caption"/>
                       </w:pPr>
                       <w:r>
-                        <w:t>Figure 5, Mockups for the PWA</w:t>
+                        <w:t xml:space="preserve">Figure </w:t>
+                      </w:r>
+                      <w:r>
+                        <w:t>6</w:t>
+                      </w:r>
+                      <w:r>
+                        <w:t>, Mockups for the PWA</w:t>
                       </w:r>
                     </w:p>
                   </w:txbxContent>
                 </v:textbox>
-                <w10:wrap type="tight"/>
+                <w10:wrap type="tight" anchorx="margin"/>
               </v:shape>
             </w:pict>
           </mc:Fallback>
@@ -2392,7 +2821,13 @@
                               <w:pStyle w:val="Caption"/>
                             </w:pPr>
                             <w:r>
-                              <w:t>Figure 6, Finished PWA</w:t>
+                              <w:t xml:space="preserve">Figure </w:t>
+                            </w:r>
+                            <w:r>
+                              <w:t>7</w:t>
+                            </w:r>
+                            <w:r>
+                              <w:t>, Finished PWA</w:t>
                             </w:r>
                           </w:p>
                         </w:txbxContent>
@@ -2419,7 +2854,13 @@
                         <w:pStyle w:val="Caption"/>
                       </w:pPr>
                       <w:r>
-                        <w:t>Figure 6, Finished PWA</w:t>
+                        <w:t xml:space="preserve">Figure </w:t>
+                      </w:r>
+                      <w:r>
+                        <w:t>7</w:t>
+                      </w:r>
+                      <w:r>
+                        <w:t>, Finished PWA</w:t>
                       </w:r>
                     </w:p>
                   </w:txbxContent>
@@ -2457,7 +2898,7 @@
                     <pic:cNvPicPr/>
                   </pic:nvPicPr>
                   <pic:blipFill>
-                    <a:blip r:embed="rId20" cstate="print">
+                    <a:blip r:embed="rId22" cstate="print">
                       <a:extLst>
                         <a:ext uri="{28A0092B-C50C-407E-A947-70E740481C1C}">
                           <a14:useLocalDpi xmlns:a14="http://schemas.microsoft.com/office/drawing/2010/main" val="0"/>
@@ -2538,7 +2979,13 @@
                               </w:rPr>
                             </w:pPr>
                             <w:r>
-                              <w:t>Figure 7, Finished PWA</w:t>
+                              <w:t xml:space="preserve">Figure </w:t>
+                            </w:r>
+                            <w:r>
+                              <w:t>8</w:t>
+                            </w:r>
+                            <w:r>
+                              <w:t>, Finished PWA</w:t>
                             </w:r>
                           </w:p>
                         </w:txbxContent>
@@ -2568,7 +3015,13 @@
                         </w:rPr>
                       </w:pPr>
                       <w:r>
-                        <w:t>Figure 7, Finished PWA</w:t>
+                        <w:t xml:space="preserve">Figure </w:t>
+                      </w:r>
+                      <w:r>
+                        <w:t>8</w:t>
+                      </w:r>
+                      <w:r>
+                        <w:t>, Finished PWA</w:t>
                       </w:r>
                     </w:p>
                   </w:txbxContent>
@@ -2606,7 +3059,7 @@
                     <pic:cNvPicPr/>
                   </pic:nvPicPr>
                   <pic:blipFill>
-                    <a:blip r:embed="rId21" cstate="print">
+                    <a:blip r:embed="rId23" cstate="print">
                       <a:extLst>
                         <a:ext uri="{28A0092B-C50C-407E-A947-70E740481C1C}">
                           <a14:useLocalDpi xmlns:a14="http://schemas.microsoft.com/office/drawing/2010/main" val="0"/>
@@ -2635,7 +3088,19 @@
     </w:p>
     <w:p>
       <w:r>
-        <w:t xml:space="preserve">The finished PWA is shown in Figure 6 and 7,  </w:t>
+        <w:t xml:space="preserve">The finished PWA is shown in Figure </w:t>
+      </w:r>
+      <w:r>
+        <w:t>7</w:t>
+      </w:r>
+      <w:r>
+        <w:t xml:space="preserve"> and </w:t>
+      </w:r>
+      <w:r>
+        <w:t>8</w:t>
+      </w:r>
+      <w:r>
+        <w:t xml:space="preserve">,  </w:t>
       </w:r>
       <w:r>
         <w:br/>
@@ -2717,10 +3182,10 @@
           <w:noProof/>
         </w:rPr>
         <w:drawing>
-          <wp:anchor distT="0" distB="0" distL="114300" distR="114300" simplePos="0" relativeHeight="251680768" behindDoc="1" locked="0" layoutInCell="1" allowOverlap="1" wp14:anchorId="28B37415" wp14:editId="71BB0D19">
+          <wp:anchor distT="0" distB="0" distL="114300" distR="114300" simplePos="0" relativeHeight="251680768" behindDoc="1" locked="0" layoutInCell="1" allowOverlap="1" wp14:anchorId="28B37415" wp14:editId="161AD163">
             <wp:simplePos x="0" y="0"/>
             <wp:positionH relativeFrom="margin">
-              <wp:posOffset>4857750</wp:posOffset>
+              <wp:posOffset>4748022</wp:posOffset>
             </wp:positionH>
             <wp:positionV relativeFrom="paragraph">
               <wp:posOffset>97790</wp:posOffset>
@@ -2892,6 +3357,7 @@
       <w:r>
         <w:rPr>
           <w:rFonts w:eastAsia="Sans-serif" w:cs="Sans-serif"/>
+          <w:noProof/>
         </w:rPr>
         <w:lastRenderedPageBreak/>
         <w:drawing>
@@ -2956,6 +3422,7 @@
       <w:r>
         <w:rPr>
           <w:rFonts w:eastAsia="Sans-serif" w:cs="Sans-serif"/>
+          <w:noProof/>
         </w:rPr>
         <mc:AlternateContent>
           <mc:Choice Requires="wps">
@@ -3056,7 +3523,7 @@
       <w:r>
         <w:t xml:space="preserve">The first performance test was performed on </w:t>
       </w:r>
-      <w:hyperlink r:id="rId22" w:history="1">
+      <w:hyperlink r:id="rId24" w:history="1">
         <w:r>
           <w:rPr>
             <w:rStyle w:val="Hyperlink"/>
@@ -3065,14 +3532,20 @@
         </w:r>
       </w:hyperlink>
       <w:r>
-        <w:t>. After some optimizing the score landed on what figure 9 displays, the last steps to a more optimized page according to gtmetrix.com would be to utilize more caching functionality.</w:t>
+        <w:t xml:space="preserve">. After some optimizing the score landed on what figure </w:t>
+      </w:r>
+      <w:r>
+        <w:t>10</w:t>
+      </w:r>
+      <w:r>
+        <w:t xml:space="preserve"> displays, the last steps to a more optimized page according to gtmetrix.com would be to utilize more caching functionality.</w:t>
       </w:r>
     </w:p>
     <w:p>
       <w:pPr>
         <w:keepNext/>
       </w:pPr>
-      <w:hyperlink r:id="rId23" w:history="1">
+      <w:hyperlink r:id="rId25" w:history="1">
         <w:r>
           <w:rPr>
             <w:rStyle w:val="Hyperlink"/>
@@ -3094,7 +3567,7 @@
                       <pic:cNvPicPr/>
                     </pic:nvPicPr>
                     <pic:blipFill>
-                      <a:blip r:embed="rId24"/>
+                      <a:blip r:embed="rId26"/>
                       <a:stretch>
                         <a:fillRect/>
                       </a:stretch>
@@ -3121,14 +3594,20 @@
         <w:pStyle w:val="Caption"/>
       </w:pPr>
       <w:r>
-        <w:t>Figure 9, Performance score from gtmetrix.com</w:t>
+        <w:t xml:space="preserve">Figure </w:t>
+      </w:r>
+      <w:r>
+        <w:t>10</w:t>
+      </w:r>
+      <w:r>
+        <w:t>, Performance score from gtmetrix.com</w:t>
       </w:r>
     </w:p>
     <w:p>
       <w:r>
         <w:t xml:space="preserve">The second performance test was performed on </w:t>
       </w:r>
-      <w:hyperlink r:id="rId25" w:history="1">
+      <w:hyperlink r:id="rId27" w:history="1">
         <w:r>
           <w:rPr>
             <w:rStyle w:val="Hyperlink"/>
@@ -3137,7 +3616,13 @@
         </w:r>
       </w:hyperlink>
       <w:r>
-        <w:t>, The test resulted in a sore of 96, sown in figure 10, to get a higher score the website recommended moving from .png images to .webp or .jpeg but as many of the images are temporary and Zitrus UF probably will replace them not much effort was put into the optimization of those images.</w:t>
+        <w:t>, The test resulted in a sore of 96, sown in figure 1</w:t>
+      </w:r>
+      <w:r>
+        <w:t>1</w:t>
+      </w:r>
+      <w:r>
+        <w:t>, to get a higher score the website recommended moving from .png images to .webp or .jpeg but as many of the images are temporary and Zitrus UF probably will replace them not much effort was put into the optimization of those images.</w:t>
       </w:r>
     </w:p>
     <w:p>
@@ -3164,7 +3649,7 @@
                     <pic:cNvPicPr/>
                   </pic:nvPicPr>
                   <pic:blipFill>
-                    <a:blip r:embed="rId26"/>
+                    <a:blip r:embed="rId28"/>
                     <a:stretch>
                       <a:fillRect/>
                     </a:stretch>
@@ -3253,7 +3738,13 @@
         </w:drawing>
       </w:r>
       <w:r>
-        <w:t>Figure 10, Performance score from developers.google.com</w:t>
+        <w:t>Figure 1</w:t>
+      </w:r>
+      <w:r>
+        <w:t>1</w:t>
+      </w:r>
+      <w:r>
+        <w:t>, Performance score from developers.google.com</w:t>
       </w:r>
     </w:p>
     <w:p>
@@ -3268,6 +3759,7 @@
       <w:r>
         <w:rPr>
           <w:rStyle w:val="Hyperlink"/>
+          <w:noProof/>
         </w:rPr>
         <w:lastRenderedPageBreak/>
         <w:drawing>
@@ -3332,6 +3824,7 @@
       <w:r>
         <w:rPr>
           <w:rStyle w:val="Hyperlink"/>
+          <w:noProof/>
         </w:rPr>
         <mc:AlternateContent>
           <mc:Choice Requires="wps">
@@ -3423,7 +3916,7 @@
       <w:r>
         <w:t xml:space="preserve">The PWA was tested for w3c validation first by their </w:t>
       </w:r>
-      <w:hyperlink r:id="rId27" w:history="1">
+      <w:hyperlink r:id="rId29" w:history="1">
         <w:r>
           <w:rPr>
             <w:rStyle w:val="Hyperlink"/>
@@ -3451,75 +3944,6 @@
             <wp:extent cx="5943600" cy="1220470"/>
             <wp:effectExtent l="0" t="0" r="0" b="0"/>
             <wp:docPr id="32" name="Picture 32"/>
-            <wp:cNvGraphicFramePr>
-              <a:graphicFrameLocks xmlns:a="http://schemas.openxmlformats.org/drawingml/2006/main" noChangeAspect="1"/>
-            </wp:cNvGraphicFramePr>
-            <a:graphic xmlns:a="http://schemas.openxmlformats.org/drawingml/2006/main">
-              <a:graphicData uri="http://schemas.openxmlformats.org/drawingml/2006/picture">
-                <pic:pic xmlns:pic="http://schemas.openxmlformats.org/drawingml/2006/picture">
-                  <pic:nvPicPr>
-                    <pic:cNvPr id="1" name=""/>
-                    <pic:cNvPicPr/>
-                  </pic:nvPicPr>
-                  <pic:blipFill>
-                    <a:blip r:embed="rId28"/>
-                    <a:stretch>
-                      <a:fillRect/>
-                    </a:stretch>
-                  </pic:blipFill>
-                  <pic:spPr>
-                    <a:xfrm>
-                      <a:off x="0" y="0"/>
-                      <a:ext cx="5943600" cy="1220470"/>
-                    </a:xfrm>
-                    <a:prstGeom prst="rect">
-                      <a:avLst/>
-                    </a:prstGeom>
-                  </pic:spPr>
-                </pic:pic>
-              </a:graphicData>
-            </a:graphic>
-          </wp:inline>
-        </w:drawing>
-      </w:r>
-    </w:p>
-    <w:p>
-      <w:pPr>
-        <w:pStyle w:val="Caption"/>
-      </w:pPr>
-      <w:r>
-        <w:t>Figure 11, Unicorn validation</w:t>
-      </w:r>
-    </w:p>
-    <w:p>
-      <w:r>
-        <w:t xml:space="preserve">The PWA was also tested on the W3C </w:t>
-      </w:r>
-      <w:hyperlink r:id="rId29" w:anchor="css" w:history="1">
-        <w:r>
-          <w:rPr>
-            <w:rStyle w:val="Hyperlink"/>
-          </w:rPr>
-          <w:t>Jigsaw</w:t>
-        </w:r>
-      </w:hyperlink>
-      <w:r>
-        <w:t xml:space="preserve"> validator and the results showed no errors in the CSS written specifically for the website but two errors in the bootstrap CSS.</w:t>
-      </w:r>
-    </w:p>
-    <w:p>
-      <w:pPr>
-        <w:keepNext/>
-      </w:pPr>
-      <w:r>
-        <w:rPr>
-          <w:noProof/>
-        </w:rPr>
-        <w:drawing>
-          <wp:inline distT="0" distB="0" distL="0" distR="0" wp14:anchorId="27EFE7B1" wp14:editId="7ED45FC3">
-            <wp:extent cx="5943600" cy="1228725"/>
-            <wp:effectExtent l="0" t="0" r="0" b="9525"/>
-            <wp:docPr id="35" name="Picture 35"/>
             <wp:cNvGraphicFramePr>
               <a:graphicFrameLocks xmlns:a="http://schemas.openxmlformats.org/drawingml/2006/main" noChangeAspect="1"/>
             </wp:cNvGraphicFramePr>
@@ -3539,6 +3963,81 @@
                   <pic:spPr>
                     <a:xfrm>
                       <a:off x="0" y="0"/>
+                      <a:ext cx="5943600" cy="1220470"/>
+                    </a:xfrm>
+                    <a:prstGeom prst="rect">
+                      <a:avLst/>
+                    </a:prstGeom>
+                  </pic:spPr>
+                </pic:pic>
+              </a:graphicData>
+            </a:graphic>
+          </wp:inline>
+        </w:drawing>
+      </w:r>
+    </w:p>
+    <w:p>
+      <w:pPr>
+        <w:pStyle w:val="Caption"/>
+      </w:pPr>
+      <w:r>
+        <w:t>Figure 1</w:t>
+      </w:r>
+      <w:r>
+        <w:t>2</w:t>
+      </w:r>
+      <w:r>
+        <w:t>, Unicorn validation</w:t>
+      </w:r>
+    </w:p>
+    <w:p>
+      <w:r>
+        <w:t xml:space="preserve">The PWA was also tested on the W3C </w:t>
+      </w:r>
+      <w:hyperlink r:id="rId31" w:anchor="css" w:history="1">
+        <w:r>
+          <w:rPr>
+            <w:rStyle w:val="Hyperlink"/>
+          </w:rPr>
+          <w:t>Jigsaw</w:t>
+        </w:r>
+      </w:hyperlink>
+      <w:r>
+        <w:t xml:space="preserve"> validator and the results showed no errors in the CSS written specifically for the website but two errors in the bootstrap CSS.</w:t>
+      </w:r>
+    </w:p>
+    <w:p>
+      <w:pPr>
+        <w:keepNext/>
+      </w:pPr>
+      <w:r>
+        <w:rPr>
+          <w:noProof/>
+        </w:rPr>
+        <w:drawing>
+          <wp:inline distT="0" distB="0" distL="0" distR="0" wp14:anchorId="27EFE7B1" wp14:editId="7ED45FC3">
+            <wp:extent cx="5943600" cy="1228725"/>
+            <wp:effectExtent l="0" t="0" r="0" b="9525"/>
+            <wp:docPr id="35" name="Picture 35"/>
+            <wp:cNvGraphicFramePr>
+              <a:graphicFrameLocks xmlns:a="http://schemas.openxmlformats.org/drawingml/2006/main" noChangeAspect="1"/>
+            </wp:cNvGraphicFramePr>
+            <a:graphic xmlns:a="http://schemas.openxmlformats.org/drawingml/2006/main">
+              <a:graphicData uri="http://schemas.openxmlformats.org/drawingml/2006/picture">
+                <pic:pic xmlns:pic="http://schemas.openxmlformats.org/drawingml/2006/picture">
+                  <pic:nvPicPr>
+                    <pic:cNvPr id="1" name=""/>
+                    <pic:cNvPicPr/>
+                  </pic:nvPicPr>
+                  <pic:blipFill>
+                    <a:blip r:embed="rId32"/>
+                    <a:stretch>
+                      <a:fillRect/>
+                    </a:stretch>
+                  </pic:blipFill>
+                  <pic:spPr>
+                    <a:xfrm>
+                      <a:off x="0" y="0"/>
                       <a:ext cx="5943600" cy="1228725"/>
                     </a:xfrm>
                     <a:prstGeom prst="rect">
@@ -3557,32 +4056,34 @@
         <w:pStyle w:val="Caption"/>
       </w:pPr>
       <w:r>
-        <w:t>Figure 12, Jigsaw validation</w:t>
-      </w:r>
-    </w:p>
+        <w:t>Figure 1</w:t>
+      </w:r>
+      <w:r>
+        <w:t>3</w:t>
+      </w:r>
+      <w:r>
+        <w:t>, Jigsaw validation</w:t>
+      </w:r>
+    </w:p>
+    <w:p/>
     <w:p>
       <w:r>
         <w:t>The errors in the bootstrap code where not fixed as they are not critical and it is a imported library of code and if it where to be updated the errors would most likely come back and need the same fixes again.</w:t>
       </w:r>
     </w:p>
     <w:p>
-      <w:pPr>
-        <w:rPr>
-          <w:lang w:val="sv-SE"/>
-        </w:rPr>
-      </w:pPr>
       <w:r>
         <w:rPr>
           <w:noProof/>
         </w:rPr>
         <w:drawing>
-          <wp:anchor distT="0" distB="0" distL="114300" distR="114300" simplePos="0" relativeHeight="251716608" behindDoc="1" locked="0" layoutInCell="1" allowOverlap="1" wp14:anchorId="7F284E3B" wp14:editId="164121C3">
+          <wp:anchor distT="0" distB="0" distL="114300" distR="114300" simplePos="0" relativeHeight="251716608" behindDoc="1" locked="0" layoutInCell="1" allowOverlap="1" wp14:anchorId="7F284E3B" wp14:editId="68D7CC3A">
             <wp:simplePos x="0" y="0"/>
             <wp:positionH relativeFrom="margin">
-              <wp:posOffset>4838700</wp:posOffset>
+              <wp:posOffset>4867275</wp:posOffset>
             </wp:positionH>
             <wp:positionV relativeFrom="paragraph">
-              <wp:posOffset>1833880</wp:posOffset>
+              <wp:posOffset>1529080</wp:posOffset>
             </wp:positionV>
             <wp:extent cx="4162425" cy="2158294"/>
             <wp:effectExtent l="0" t="0" r="0" b="0"/>
@@ -3643,6 +4144,9 @@
         <w:pStyle w:val="Heading2"/>
       </w:pPr>
       <w:r>
+        <w:rPr>
+          <w:noProof/>
+        </w:rPr>
         <w:lastRenderedPageBreak/>
         <mc:AlternateContent>
           <mc:Choice Requires="wps">
@@ -3727,6 +4231,9 @@
         </mc:AlternateContent>
       </w:r>
       <w:r>
+        <w:rPr>
+          <w:noProof/>
+        </w:rPr>
         <w:drawing>
           <wp:anchor distT="0" distB="0" distL="114300" distR="114300" simplePos="0" relativeHeight="251714560" behindDoc="0" locked="0" layoutInCell="1" allowOverlap="1" wp14:anchorId="048AB65D" wp14:editId="556F7E3C">
             <wp:simplePos x="0" y="0"/>
@@ -3794,7 +4301,7 @@
       <w:r>
         <w:t xml:space="preserve">The Accessibility of the website was first tested on </w:t>
       </w:r>
-      <w:hyperlink r:id="rId31" w:history="1">
+      <w:hyperlink r:id="rId33" w:history="1">
         <w:r>
           <w:rPr>
             <w:rStyle w:val="Hyperlink"/>
@@ -3839,7 +4346,7 @@
                     <pic:cNvPicPr/>
                   </pic:nvPicPr>
                   <pic:blipFill>
-                    <a:blip r:embed="rId32"/>
+                    <a:blip r:embed="rId34"/>
                     <a:stretch>
                       <a:fillRect/>
                     </a:stretch>
@@ -3868,7 +4375,10 @@
         <w:t xml:space="preserve">Figure </w:t>
       </w:r>
       <w:r>
-        <w:t>13</w:t>
+        <w:t>1</w:t>
+      </w:r>
+      <w:r>
+        <w:t>4</w:t>
       </w:r>
       <w:r>
         <w:t>, color.a11y.com</w:t>
@@ -3906,7 +4416,7 @@
                     <pic:cNvPicPr/>
                   </pic:nvPicPr>
                   <pic:blipFill>
-                    <a:blip r:embed="rId33">
+                    <a:blip r:embed="rId35">
                       <a:extLst>
                         <a:ext uri="{28A0092B-C50C-407E-A947-70E740481C1C}">
                           <a14:useLocalDpi xmlns:a14="http://schemas.microsoft.com/office/drawing/2010/main" val="0"/>
@@ -4031,15 +4541,9 @@
         </mc:AlternateContent>
       </w:r>
       <w:r>
-        <w:t>The second a</w:t>
-      </w:r>
-      <w:r>
-        <w:t>ccessibility</w:t>
-      </w:r>
-      <w:r>
-        <w:t xml:space="preserve"> test was performed on </w:t>
-      </w:r>
-      <w:hyperlink r:id="rId34" w:anchor="/https://klovaaxel.github.io/ZitrusWebAppDist/" w:history="1">
+        <w:t xml:space="preserve">The second accessibility test was performed on </w:t>
+      </w:r>
+      <w:hyperlink r:id="rId36" w:anchor="/https://klovaaxel.github.io/ZitrusWebAppDist/" w:history="1">
         <w:r>
           <w:rPr>
             <w:rStyle w:val="Hyperlink"/>
@@ -4116,7 +4620,13 @@
                               </w:rPr>
                             </w:pPr>
                             <w:r>
-                              <w:t>Figure 14, wave.webmain.org usability test</w:t>
+                              <w:t>Figure 1</w:t>
+                            </w:r>
+                            <w:r>
+                              <w:t>5</w:t>
+                            </w:r>
+                            <w:r>
+                              <w:t>, wave.webmain.org usability test</w:t>
                             </w:r>
                           </w:p>
                         </w:txbxContent>
@@ -4152,7 +4662,13 @@
                         </w:rPr>
                       </w:pPr>
                       <w:r>
-                        <w:t>Figure 14, wave.webmain.org usability test</w:t>
+                        <w:t>Figure 1</w:t>
+                      </w:r>
+                      <w:r>
+                        <w:t>5</w:t>
+                      </w:r>
+                      <w:r>
+                        <w:t>, wave.webmain.org usability test</w:t>
                       </w:r>
                     </w:p>
                   </w:txbxContent>
@@ -4165,134 +4681,80 @@
       </w:r>
     </w:p>
     <w:p/>
+    <w:p/>
     <w:p>
       <w:r>
         <w:rPr>
           <w:noProof/>
         </w:rPr>
-        <mc:AlternateContent>
-          <mc:Choice Requires="wps">
-            <w:drawing>
-              <wp:anchor distT="0" distB="0" distL="114300" distR="114300" simplePos="0" relativeHeight="251726848" behindDoc="0" locked="0" layoutInCell="1" allowOverlap="1" wp14:anchorId="243FDFC8" wp14:editId="1C2DE6AF">
-                <wp:simplePos x="0" y="0"/>
-                <wp:positionH relativeFrom="margin">
-                  <wp:align>left</wp:align>
-                </wp:positionH>
-                <wp:positionV relativeFrom="paragraph">
-                  <wp:posOffset>1741805</wp:posOffset>
-                </wp:positionV>
-                <wp:extent cx="4600575" cy="635"/>
-                <wp:effectExtent l="0" t="0" r="9525" b="0"/>
-                <wp:wrapNone/>
-                <wp:docPr id="54" name="Text Box 54"/>
-                <wp:cNvGraphicFramePr/>
-                <a:graphic xmlns:a="http://schemas.openxmlformats.org/drawingml/2006/main">
-                  <a:graphicData uri="http://schemas.microsoft.com/office/word/2010/wordprocessingShape">
-                    <wps:wsp>
-                      <wps:cNvSpPr txBox="1"/>
-                      <wps:spPr>
-                        <a:xfrm>
-                          <a:off x="0" y="0"/>
-                          <a:ext cx="4600575" cy="635"/>
-                        </a:xfrm>
-                        <a:prstGeom prst="rect">
-                          <a:avLst/>
-                        </a:prstGeom>
-                        <a:solidFill>
-                          <a:prstClr val="white"/>
-                        </a:solidFill>
-                        <a:ln>
-                          <a:noFill/>
-                        </a:ln>
-                      </wps:spPr>
-                      <wps:txbx>
-                        <w:txbxContent>
-                          <w:p>
-                            <w:pPr>
-                              <w:pStyle w:val="Caption"/>
-                              <w:rPr>
-                                <w:noProof/>
-                              </w:rPr>
-                            </w:pPr>
-                            <w:r>
-                              <w:t xml:space="preserve">Figure </w:t>
-                            </w:r>
-                            <w:fldSimple w:instr=" SEQ Figure \* ARABIC ">
-                              <w:r>
-                                <w:rPr>
-                                  <w:noProof/>
-                                </w:rPr>
-                                <w:t>1</w:t>
-                              </w:r>
-                            </w:fldSimple>
-                            <w:r>
-                              <w:t>5, Search.google.com mobile friendly test</w:t>
-                            </w:r>
-                          </w:p>
-                        </w:txbxContent>
-                      </wps:txbx>
-                      <wps:bodyPr rot="0" spcFirstLastPara="0" vertOverflow="overflow" horzOverflow="overflow" vert="horz" wrap="square" lIns="0" tIns="0" rIns="0" bIns="0" numCol="1" spcCol="0" rtlCol="0" fromWordArt="0" anchor="t" anchorCtr="0" forceAA="0" compatLnSpc="1">
-                        <a:prstTxWarp prst="textNoShape">
-                          <a:avLst/>
-                        </a:prstTxWarp>
-                        <a:spAutoFit/>
-                      </wps:bodyPr>
-                    </wps:wsp>
-                  </a:graphicData>
-                </a:graphic>
-                <wp14:sizeRelH relativeFrom="margin">
-                  <wp14:pctWidth>0</wp14:pctWidth>
-                </wp14:sizeRelH>
-              </wp:anchor>
-            </w:drawing>
-          </mc:Choice>
-          <mc:Fallback>
-            <w:pict>
-              <v:shape w14:anchorId="243FDFC8" id="Text Box 54" o:spid="_x0000_s1036" type="#_x0000_t202" style="position:absolute;margin-left:0;margin-top:137.15pt;width:362.25pt;height:.05pt;z-index:251726848;visibility:visible;mso-wrap-style:square;mso-width-percent:0;mso-wrap-distance-left:9pt;mso-wrap-distance-top:0;mso-wrap-distance-right:9pt;mso-wrap-distance-bottom:0;mso-position-horizontal:left;mso-position-horizontal-relative:margin;mso-position-vertical:absolute;mso-position-vertical-relative:text;mso-width-percent:0;mso-width-relative:margin;v-text-anchor:top" o:gfxdata="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" stroked="f">
-                <v:textbox style="mso-fit-shape-to-text:t" inset="0,0,0,0">
-                  <w:txbxContent>
-                    <w:p>
-                      <w:pPr>
-                        <w:pStyle w:val="Caption"/>
-                        <w:rPr>
-                          <w:noProof/>
-                        </w:rPr>
-                      </w:pPr>
-                      <w:r>
-                        <w:t xml:space="preserve">Figure </w:t>
-                      </w:r>
-                      <w:fldSimple w:instr=" SEQ Figure \* ARABIC ">
-                        <w:r>
-                          <w:rPr>
-                            <w:noProof/>
-                          </w:rPr>
-                          <w:t>1</w:t>
-                        </w:r>
-                      </w:fldSimple>
-                      <w:r>
-                        <w:t>5, Search.google.com mobile friendly test</w:t>
-                      </w:r>
-                    </w:p>
-                  </w:txbxContent>
-                </v:textbox>
-                <w10:wrap anchorx="margin"/>
-              </v:shape>
-            </w:pict>
-          </mc:Fallback>
-        </mc:AlternateContent>
-      </w:r>
-      <w:r>
-        <w:rPr>
-          <w:noProof/>
-        </w:rPr>
         <w:drawing>
-          <wp:anchor distT="0" distB="0" distL="114300" distR="114300" simplePos="0" relativeHeight="251718656" behindDoc="1" locked="0" layoutInCell="1" allowOverlap="1" wp14:anchorId="62281D39" wp14:editId="5B4B1E6A">
+          <wp:anchor distT="0" distB="0" distL="114300" distR="114300" simplePos="0" relativeHeight="251722752" behindDoc="0" locked="0" layoutInCell="1" allowOverlap="1" wp14:anchorId="698B58A2" wp14:editId="25C57B77">
             <wp:simplePos x="0" y="0"/>
             <wp:positionH relativeFrom="margin">
-              <wp:posOffset>4838700</wp:posOffset>
+              <wp:align>left</wp:align>
             </wp:positionH>
             <wp:positionV relativeFrom="paragraph">
-              <wp:posOffset>967740</wp:posOffset>
+              <wp:posOffset>465455</wp:posOffset>
+            </wp:positionV>
+            <wp:extent cx="5048250" cy="1179544"/>
+            <wp:effectExtent l="0" t="0" r="0" b="1905"/>
+            <wp:wrapNone/>
+            <wp:docPr id="52" name="Picture 52"/>
+            <wp:cNvGraphicFramePr>
+              <a:graphicFrameLocks xmlns:a="http://schemas.openxmlformats.org/drawingml/2006/main" noChangeAspect="1"/>
+            </wp:cNvGraphicFramePr>
+            <a:graphic xmlns:a="http://schemas.openxmlformats.org/drawingml/2006/main">
+              <a:graphicData uri="http://schemas.openxmlformats.org/drawingml/2006/picture">
+                <pic:pic xmlns:pic="http://schemas.openxmlformats.org/drawingml/2006/picture">
+                  <pic:nvPicPr>
+                    <pic:cNvPr id="1" name=""/>
+                    <pic:cNvPicPr/>
+                  </pic:nvPicPr>
+                  <pic:blipFill>
+                    <a:blip r:embed="rId37">
+                      <a:extLst>
+                        <a:ext uri="{28A0092B-C50C-407E-A947-70E740481C1C}">
+                          <a14:useLocalDpi xmlns:a14="http://schemas.microsoft.com/office/drawing/2010/main" val="0"/>
+                        </a:ext>
+                      </a:extLst>
+                    </a:blip>
+                    <a:stretch>
+                      <a:fillRect/>
+                    </a:stretch>
+                  </pic:blipFill>
+                  <pic:spPr>
+                    <a:xfrm>
+                      <a:off x="0" y="0"/>
+                      <a:ext cx="5056679" cy="1181514"/>
+                    </a:xfrm>
+                    <a:prstGeom prst="rect">
+                      <a:avLst/>
+                    </a:prstGeom>
+                  </pic:spPr>
+                </pic:pic>
+              </a:graphicData>
+            </a:graphic>
+            <wp14:sizeRelH relativeFrom="page">
+              <wp14:pctWidth>0</wp14:pctWidth>
+            </wp14:sizeRelH>
+            <wp14:sizeRelV relativeFrom="page">
+              <wp14:pctHeight>0</wp14:pctHeight>
+            </wp14:sizeRelV>
+          </wp:anchor>
+        </w:drawing>
+      </w:r>
+      <w:r>
+        <w:rPr>
+          <w:noProof/>
+        </w:rPr>
+        <w:drawing>
+          <wp:anchor distT="0" distB="0" distL="114300" distR="114300" simplePos="0" relativeHeight="251718656" behindDoc="1" locked="0" layoutInCell="1" allowOverlap="1" wp14:anchorId="62281D39" wp14:editId="080C124F">
+            <wp:simplePos x="0" y="0"/>
+            <wp:positionH relativeFrom="margin">
+              <wp:posOffset>4819650</wp:posOffset>
+            </wp:positionH>
+            <wp:positionV relativeFrom="paragraph">
+              <wp:posOffset>681990</wp:posOffset>
             </wp:positionV>
             <wp:extent cx="4162425" cy="2158294"/>
             <wp:effectExtent l="0" t="0" r="0" b="0"/>
@@ -4348,66 +4810,111 @@
         <w:rPr>
           <w:noProof/>
         </w:rPr>
-        <w:drawing>
-          <wp:anchor distT="0" distB="0" distL="114300" distR="114300" simplePos="0" relativeHeight="251722752" behindDoc="0" locked="0" layoutInCell="1" allowOverlap="1" wp14:anchorId="698B58A2" wp14:editId="2E97765E">
-            <wp:simplePos x="0" y="0"/>
-            <wp:positionH relativeFrom="margin">
-              <wp:align>left</wp:align>
-            </wp:positionH>
-            <wp:positionV relativeFrom="paragraph">
-              <wp:posOffset>465455</wp:posOffset>
-            </wp:positionV>
-            <wp:extent cx="5229225" cy="1221829"/>
-            <wp:effectExtent l="0" t="0" r="0" b="0"/>
-            <wp:wrapNone/>
-            <wp:docPr id="52" name="Picture 52"/>
-            <wp:cNvGraphicFramePr>
-              <a:graphicFrameLocks xmlns:a="http://schemas.openxmlformats.org/drawingml/2006/main" noChangeAspect="1"/>
-            </wp:cNvGraphicFramePr>
-            <a:graphic xmlns:a="http://schemas.openxmlformats.org/drawingml/2006/main">
-              <a:graphicData uri="http://schemas.openxmlformats.org/drawingml/2006/picture">
-                <pic:pic xmlns:pic="http://schemas.openxmlformats.org/drawingml/2006/picture">
-                  <pic:nvPicPr>
-                    <pic:cNvPr id="1" name=""/>
-                    <pic:cNvPicPr/>
-                  </pic:nvPicPr>
-                  <pic:blipFill>
-                    <a:blip r:embed="rId35">
-                      <a:extLst>
-                        <a:ext uri="{28A0092B-C50C-407E-A947-70E740481C1C}">
-                          <a14:useLocalDpi xmlns:a14="http://schemas.microsoft.com/office/drawing/2010/main" val="0"/>
-                        </a:ext>
-                      </a:extLst>
-                    </a:blip>
-                    <a:stretch>
-                      <a:fillRect/>
-                    </a:stretch>
-                  </pic:blipFill>
-                  <pic:spPr>
-                    <a:xfrm>
-                      <a:off x="0" y="0"/>
-                      <a:ext cx="5229225" cy="1221829"/>
-                    </a:xfrm>
-                    <a:prstGeom prst="rect">
-                      <a:avLst/>
-                    </a:prstGeom>
-                  </pic:spPr>
-                </pic:pic>
-              </a:graphicData>
-            </a:graphic>
-            <wp14:sizeRelH relativeFrom="page">
-              <wp14:pctWidth>0</wp14:pctWidth>
-            </wp14:sizeRelH>
-            <wp14:sizeRelV relativeFrom="page">
-              <wp14:pctHeight>0</wp14:pctHeight>
-            </wp14:sizeRelV>
-          </wp:anchor>
-        </w:drawing>
+        <mc:AlternateContent>
+          <mc:Choice Requires="wps">
+            <w:drawing>
+              <wp:anchor distT="0" distB="0" distL="114300" distR="114300" simplePos="0" relativeHeight="251726848" behindDoc="0" locked="0" layoutInCell="1" allowOverlap="1" wp14:anchorId="243FDFC8" wp14:editId="4EFA273F">
+                <wp:simplePos x="0" y="0"/>
+                <wp:positionH relativeFrom="margin">
+                  <wp:align>left</wp:align>
+                </wp:positionH>
+                <wp:positionV relativeFrom="paragraph">
+                  <wp:posOffset>1741805</wp:posOffset>
+                </wp:positionV>
+                <wp:extent cx="4600575" cy="635"/>
+                <wp:effectExtent l="0" t="0" r="9525" b="0"/>
+                <wp:wrapNone/>
+                <wp:docPr id="54" name="Text Box 54"/>
+                <wp:cNvGraphicFramePr/>
+                <a:graphic xmlns:a="http://schemas.openxmlformats.org/drawingml/2006/main">
+                  <a:graphicData uri="http://schemas.microsoft.com/office/word/2010/wordprocessingShape">
+                    <wps:wsp>
+                      <wps:cNvSpPr txBox="1"/>
+                      <wps:spPr>
+                        <a:xfrm>
+                          <a:off x="0" y="0"/>
+                          <a:ext cx="4600575" cy="635"/>
+                        </a:xfrm>
+                        <a:prstGeom prst="rect">
+                          <a:avLst/>
+                        </a:prstGeom>
+                        <a:solidFill>
+                          <a:prstClr val="white"/>
+                        </a:solidFill>
+                        <a:ln>
+                          <a:noFill/>
+                        </a:ln>
+                      </wps:spPr>
+                      <wps:txbx>
+                        <w:txbxContent>
+                          <w:p>
+                            <w:pPr>
+                              <w:pStyle w:val="Caption"/>
+                              <w:rPr>
+                                <w:noProof/>
+                              </w:rPr>
+                            </w:pPr>
+                            <w:r>
+                              <w:t xml:space="preserve">Figure </w:t>
+                            </w:r>
+                            <w:r>
+                              <w:t>16</w:t>
+                            </w:r>
+                            <w:r>
+                              <w:t>, Search.google.com mobile friendly test</w:t>
+                            </w:r>
+                          </w:p>
+                        </w:txbxContent>
+                      </wps:txbx>
+                      <wps:bodyPr rot="0" spcFirstLastPara="0" vertOverflow="overflow" horzOverflow="overflow" vert="horz" wrap="square" lIns="0" tIns="0" rIns="0" bIns="0" numCol="1" spcCol="0" rtlCol="0" fromWordArt="0" anchor="t" anchorCtr="0" forceAA="0" compatLnSpc="1">
+                        <a:prstTxWarp prst="textNoShape">
+                          <a:avLst/>
+                        </a:prstTxWarp>
+                        <a:spAutoFit/>
+                      </wps:bodyPr>
+                    </wps:wsp>
+                  </a:graphicData>
+                </a:graphic>
+                <wp14:sizeRelH relativeFrom="margin">
+                  <wp14:pctWidth>0</wp14:pctWidth>
+                </wp14:sizeRelH>
+              </wp:anchor>
+            </w:drawing>
+          </mc:Choice>
+          <mc:Fallback>
+            <w:pict>
+              <v:shape w14:anchorId="243FDFC8" id="Text Box 54" o:spid="_x0000_s1036" type="#_x0000_t202" style="position:absolute;margin-left:0;margin-top:137.15pt;width:362.25pt;height:.05pt;z-index:251726848;visibility:visible;mso-wrap-style:square;mso-width-percent:0;mso-wrap-distance-left:9pt;mso-wrap-distance-top:0;mso-wrap-distance-right:9pt;mso-wrap-distance-bottom:0;mso-position-horizontal:left;mso-position-horizontal-relative:margin;mso-position-vertical:absolute;mso-position-vertical-relative:text;mso-width-percent:0;mso-width-relative:margin;v-text-anchor:top" o:gfxdata="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" stroked="f">
+                <v:textbox style="mso-fit-shape-to-text:t" inset="0,0,0,0">
+                  <w:txbxContent>
+                    <w:p>
+                      <w:pPr>
+                        <w:pStyle w:val="Caption"/>
+                        <w:rPr>
+                          <w:noProof/>
+                        </w:rPr>
+                      </w:pPr>
+                      <w:r>
+                        <w:t xml:space="preserve">Figure </w:t>
+                      </w:r>
+                      <w:r>
+                        <w:t>16</w:t>
+                      </w:r>
+                      <w:r>
+                        <w:t>, Search.google.com mobile friendly test</w:t>
+                      </w:r>
+                    </w:p>
+                  </w:txbxContent>
+                </v:textbox>
+                <w10:wrap anchorx="margin"/>
+              </v:shape>
+            </w:pict>
+          </mc:Fallback>
+        </mc:AlternateContent>
       </w:r>
       <w:r>
         <w:t xml:space="preserve">The website has also been tested for mobile friendliness on </w:t>
       </w:r>
-      <w:hyperlink r:id="rId36" w:history="1">
+      <w:hyperlink r:id="rId38" w:history="1">
         <w:r>
           <w:rPr>
             <w:rStyle w:val="Hyperlink"/>
@@ -4416,7 +4923,13 @@
         </w:r>
       </w:hyperlink>
       <w:r>
-        <w:t xml:space="preserve"> where it got a passing score and no rendering issues, result shown in figure 15.</w:t>
+        <w:t xml:space="preserve"> where it got a passing score and no rendering issues, result shown in figure 1</w:t>
+      </w:r>
+      <w:r>
+        <w:t>6</w:t>
+      </w:r>
+      <w:r>
+        <w:t>.</w:t>
       </w:r>
     </w:p>
     <w:sectPr>
@@ -4452,7 +4965,7 @@
         <v:path o:extrusionok="f" gradientshapeok="t" o:connecttype="rect"/>
         <o:lock v:ext="edit" aspectratio="t"/>
       </v:shapetype>
-      <v:shape id="_x0000_i5642" type="#_x0000_t75" style="width:53.3pt;height:14.4pt;visibility:visible" o:gfxdata="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" o:bullet="t">
+      <v:shape id="_x0000_i1156" type="#_x0000_t75" style="width:53.3pt;height:14.4pt;visibility:visible" o:gfxdata="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" o:bullet="t">
         <v:imagedata r:id="rId1" o:title=""/>
       </v:shape>
     </w:pict>
@@ -5304,6 +5817,7 @@
   <w:style w:type="character" w:default="1" w:styleId="DefaultParagraphFont">
     <w:name w:val="Default Paragraph Font"/>
     <w:uiPriority w:val="1"/>
+    <w:semiHidden/>
     <w:unhideWhenUsed/>
   </w:style>
   <w:style w:type="table" w:default="1" w:styleId="TableNormal">

</xml_diff>